<commit_message>
add cnpj support to other pages
</commit_message>
<xml_diff>
--- a/templates/Contrato de Honorários de assessoria.docx
+++ b/templates/Contrato de Honorários de assessoria.docx
@@ -103,7 +103,7 @@
           <w:szCs w:val="24"/>
           <w:rtl w:val="0"/>
         </w:rPr>
-        <w:t xml:space="preserve">, pessoa jurídica de direito privado, devidamente inscrita no CNPJ/MF sob n° {{cnpj}}, com sede na {{logradouro}}, nº{{numero}}, {{complemento}}, {{bairro}}, cidade de {{cidade}}, estado de {{estado}}, CEP {{cep}}</w:t>
+        <w:t xml:space="preserve">, {{tipo_pessoa}} {{logradouro}}, nº{{numero}}, {{complemento}}, {{bairro}}, cidade de {{cidade}}, estado de {{estado}}, CEP {{cep}}</w:t>
       </w:r>
       <w:r>
         <w:rPr>
@@ -906,6 +906,41 @@
       <w:r>
         <w:rPr>
           <w:rFonts w:ascii="Calibri" w:cs="Calibri" w:eastAsia="Calibri" w:hAnsi="Calibri"/>
+          <w:b w:val="1"/>
+          <w:sz w:val="24"/>
+          <w:szCs w:val="24"/>
+          <w:rtl w:val="0"/>
+        </w:rPr>
+        <w:t xml:space="preserve">½ salário mínimo mensal,</w:t>
+      </w:r>
+      <w:r>
+        <w:rPr>
+          <w:rFonts w:ascii="Calibri" w:cs="Calibri" w:eastAsia="Calibri" w:hAnsi="Calibri"/>
+          <w:sz w:val="24"/>
+          <w:szCs w:val="24"/>
+          <w:rtl w:val="0"/>
+        </w:rPr>
+        <w:t xml:space="preserve"> atualmente no valor de</w:t>
+      </w:r>
+      <w:r>
+        <w:rPr>
+          <w:rFonts w:ascii="Calibri" w:cs="Calibri" w:eastAsia="Calibri" w:hAnsi="Calibri"/>
+          <w:b w:val="1"/>
+          <w:i w:val="0"/>
+          <w:smallCaps w:val="0"/>
+          <w:strike w:val="0"/>
+          <w:color w:val="000000"/>
+          <w:sz w:val="24"/>
+          <w:szCs w:val="24"/>
+          <w:vertAlign w:val="baseline"/>
+          <w:rtl w:val="0"/>
+        </w:rPr>
+        <w:t xml:space="preserve"> </w:t>
+      </w:r>
+      <w:r>
+        <w:rPr>
+          <w:rFonts w:ascii="Calibri" w:cs="Calibri" w:eastAsia="Calibri" w:hAnsi="Calibri"/>
+          <w:b w:val="1"/>
           <w:sz w:val="24"/>
           <w:szCs w:val="24"/>
           <w:rtl w:val="0"/>

</xml_diff>